<commit_message>
Added: Day3 Practice Problem added
</commit_message>
<xml_diff>
--- a/Day3/Assignment/AssignmentSolutions.docx
+++ b/Day3/Assignment/AssignmentSolutions.docx
@@ -4,31 +4,33 @@
   <w:body>
     <w:p>
       <w:pPr>
-        <w:ind w:hanging="709"/>
-        <w:rPr>
-          <w:noProof/>
-        </w:rPr>
-      </w:pPr>
-      <w:r>
-        <w:rPr>
-          <w:noProof/>
-        </w:rPr>
-        <w:t>Que 1</w:t>
-      </w:r>
-    </w:p>
-    <w:p>
-      <w:pPr>
-        <w:ind w:hanging="709"/>
-      </w:pPr>
+        <w:rPr>
+          <w:noProof/>
+        </w:rPr>
+      </w:pPr>
+      <w:r>
+        <w:rPr>
+          <w:noProof/>
+        </w:rPr>
+        <w:t xml:space="preserve">Que </w:t>
+      </w:r>
+      <w:r>
+        <w:rPr>
+          <w:noProof/>
+        </w:rPr>
+        <w:t>2</w:t>
+      </w:r>
+    </w:p>
+    <w:p>
       <w:r>
         <w:rPr>
           <w:noProof/>
         </w:rPr>
         <w:drawing>
-          <wp:inline distT="0" distB="0" distL="0" distR="0" wp14:anchorId="38CC800A" wp14:editId="21FC76B2">
-            <wp:extent cx="6888306" cy="3874576"/>
-            <wp:effectExtent l="0" t="0" r="8255" b="0"/>
-            <wp:docPr id="1" name="Picture 1"/>
+          <wp:inline distT="0" distB="0" distL="0" distR="0" wp14:anchorId="4E7E093E" wp14:editId="72CA440D">
+            <wp:extent cx="6501130" cy="3282315"/>
+            <wp:effectExtent l="0" t="0" r="0" b="0"/>
+            <wp:docPr id="2" name="Picture 2"/>
             <wp:cNvGraphicFramePr>
               <a:graphicFrameLocks xmlns:a="http://schemas.openxmlformats.org/drawingml/2006/main" noChangeAspect="1"/>
             </wp:cNvGraphicFramePr>
@@ -48,7 +50,7 @@
                   <pic:spPr>
                     <a:xfrm>
                       <a:off x="0" y="0"/>
-                      <a:ext cx="6981019" cy="3926726"/>
+                      <a:ext cx="6506201" cy="3284875"/>
                     </a:xfrm>
                     <a:prstGeom prst="rect">
                       <a:avLst/>
@@ -60,10 +62,960 @@
           </wp:inline>
         </w:drawing>
       </w:r>
+      <w:r>
+        <w:rPr>
+          <w:noProof/>
+        </w:rPr>
+        <w:drawing>
+          <wp:inline distT="0" distB="0" distL="0" distR="0" wp14:anchorId="38CC800A" wp14:editId="790FEF2D">
+            <wp:extent cx="6501539" cy="3873959"/>
+            <wp:effectExtent l="0" t="0" r="0" b="0"/>
+            <wp:docPr id="1" name="Picture 1"/>
+            <wp:cNvGraphicFramePr>
+              <a:graphicFrameLocks xmlns:a="http://schemas.openxmlformats.org/drawingml/2006/main" noChangeAspect="1"/>
+            </wp:cNvGraphicFramePr>
+            <a:graphic xmlns:a="http://schemas.openxmlformats.org/drawingml/2006/main">
+              <a:graphicData uri="http://schemas.openxmlformats.org/drawingml/2006/picture">
+                <pic:pic xmlns:pic="http://schemas.openxmlformats.org/drawingml/2006/picture">
+                  <pic:nvPicPr>
+                    <pic:cNvPr id="1" name=""/>
+                    <pic:cNvPicPr/>
+                  </pic:nvPicPr>
+                  <pic:blipFill>
+                    <a:blip r:embed="rId7"/>
+                    <a:stretch>
+                      <a:fillRect/>
+                    </a:stretch>
+                  </pic:blipFill>
+                  <pic:spPr>
+                    <a:xfrm>
+                      <a:off x="0" y="0"/>
+                      <a:ext cx="6632382" cy="3951922"/>
+                    </a:xfrm>
+                    <a:prstGeom prst="rect">
+                      <a:avLst/>
+                    </a:prstGeom>
+                  </pic:spPr>
+                </pic:pic>
+              </a:graphicData>
+            </a:graphic>
+          </wp:inline>
+        </w:drawing>
+      </w:r>
+    </w:p>
+    <w:p/>
+    <w:p/>
+    <w:p/>
+    <w:p/>
+    <w:p/>
+    <w:p/>
+    <w:p/>
+    <w:p>
+      <w:r>
+        <w:lastRenderedPageBreak/>
+        <w:t>Que 3.</w:t>
+      </w:r>
+    </w:p>
+    <w:p>
+      <w:r>
+        <w:rPr>
+          <w:noProof/>
+        </w:rPr>
+        <w:drawing>
+          <wp:inline distT="0" distB="0" distL="0" distR="0" wp14:anchorId="30793CBA" wp14:editId="2FBB59C9">
+            <wp:extent cx="7021195" cy="3949700"/>
+            <wp:effectExtent l="0" t="0" r="8255" b="0"/>
+            <wp:docPr id="5" name="Picture 5" descr="A screenshot of a computer&#10;&#10;Description automatically generated with medium confidence"/>
+            <wp:cNvGraphicFramePr>
+              <a:graphicFrameLocks xmlns:a="http://schemas.openxmlformats.org/drawingml/2006/main" noChangeAspect="1"/>
+            </wp:cNvGraphicFramePr>
+            <a:graphic xmlns:a="http://schemas.openxmlformats.org/drawingml/2006/main">
+              <a:graphicData uri="http://schemas.openxmlformats.org/drawingml/2006/picture">
+                <pic:pic xmlns:pic="http://schemas.openxmlformats.org/drawingml/2006/picture">
+                  <pic:nvPicPr>
+                    <pic:cNvPr id="5" name="Picture 5" descr="A screenshot of a computer&#10;&#10;Description automatically generated with medium confidence"/>
+                    <pic:cNvPicPr/>
+                  </pic:nvPicPr>
+                  <pic:blipFill>
+                    <a:blip r:embed="rId8"/>
+                    <a:stretch>
+                      <a:fillRect/>
+                    </a:stretch>
+                  </pic:blipFill>
+                  <pic:spPr>
+                    <a:xfrm>
+                      <a:off x="0" y="0"/>
+                      <a:ext cx="7021195" cy="3949700"/>
+                    </a:xfrm>
+                    <a:prstGeom prst="rect">
+                      <a:avLst/>
+                    </a:prstGeom>
+                  </pic:spPr>
+                </pic:pic>
+              </a:graphicData>
+            </a:graphic>
+          </wp:inline>
+        </w:drawing>
+      </w:r>
+    </w:p>
+    <w:p>
+      <w:r>
+        <w:rPr>
+          <w:noProof/>
+        </w:rPr>
+        <w:drawing>
+          <wp:inline distT="0" distB="0" distL="0" distR="0" wp14:anchorId="3474CBA3" wp14:editId="13B03730">
+            <wp:extent cx="7021195" cy="3949700"/>
+            <wp:effectExtent l="0" t="0" r="8255" b="0"/>
+            <wp:docPr id="4" name="Picture 4"/>
+            <wp:cNvGraphicFramePr>
+              <a:graphicFrameLocks xmlns:a="http://schemas.openxmlformats.org/drawingml/2006/main" noChangeAspect="1"/>
+            </wp:cNvGraphicFramePr>
+            <a:graphic xmlns:a="http://schemas.openxmlformats.org/drawingml/2006/main">
+              <a:graphicData uri="http://schemas.openxmlformats.org/drawingml/2006/picture">
+                <pic:pic xmlns:pic="http://schemas.openxmlformats.org/drawingml/2006/picture">
+                  <pic:nvPicPr>
+                    <pic:cNvPr id="1" name=""/>
+                    <pic:cNvPicPr/>
+                  </pic:nvPicPr>
+                  <pic:blipFill>
+                    <a:blip r:embed="rId9"/>
+                    <a:stretch>
+                      <a:fillRect/>
+                    </a:stretch>
+                  </pic:blipFill>
+                  <pic:spPr>
+                    <a:xfrm>
+                      <a:off x="0" y="0"/>
+                      <a:ext cx="7021195" cy="3949700"/>
+                    </a:xfrm>
+                    <a:prstGeom prst="rect">
+                      <a:avLst/>
+                    </a:prstGeom>
+                  </pic:spPr>
+                </pic:pic>
+              </a:graphicData>
+            </a:graphic>
+          </wp:inline>
+        </w:drawing>
+      </w:r>
+    </w:p>
+    <w:p/>
+    <w:p/>
+    <w:p/>
+    <w:p/>
+    <w:p/>
+    <w:p>
+      <w:r>
+        <w:t>Que 5.</w:t>
+      </w:r>
+    </w:p>
+    <w:p>
+      <w:pPr>
+        <w:ind w:right="283"/>
+      </w:pPr>
+      <w:r>
+        <w:rPr>
+          <w:noProof/>
+        </w:rPr>
+        <w:drawing>
+          <wp:inline distT="0" distB="0" distL="0" distR="0" wp14:anchorId="3A7DE004" wp14:editId="7F7F8342">
+            <wp:extent cx="7021195" cy="3949700"/>
+            <wp:effectExtent l="0" t="0" r="8255" b="0"/>
+            <wp:docPr id="14" name="Picture 14"/>
+            <wp:cNvGraphicFramePr>
+              <a:graphicFrameLocks xmlns:a="http://schemas.openxmlformats.org/drawingml/2006/main" noChangeAspect="1"/>
+            </wp:cNvGraphicFramePr>
+            <a:graphic xmlns:a="http://schemas.openxmlformats.org/drawingml/2006/main">
+              <a:graphicData uri="http://schemas.openxmlformats.org/drawingml/2006/picture">
+                <pic:pic xmlns:pic="http://schemas.openxmlformats.org/drawingml/2006/picture">
+                  <pic:nvPicPr>
+                    <pic:cNvPr id="1" name=""/>
+                    <pic:cNvPicPr/>
+                  </pic:nvPicPr>
+                  <pic:blipFill>
+                    <a:blip r:embed="rId10"/>
+                    <a:stretch>
+                      <a:fillRect/>
+                    </a:stretch>
+                  </pic:blipFill>
+                  <pic:spPr>
+                    <a:xfrm>
+                      <a:off x="0" y="0"/>
+                      <a:ext cx="7021195" cy="3949700"/>
+                    </a:xfrm>
+                    <a:prstGeom prst="rect">
+                      <a:avLst/>
+                    </a:prstGeom>
+                  </pic:spPr>
+                </pic:pic>
+              </a:graphicData>
+            </a:graphic>
+          </wp:inline>
+        </w:drawing>
+      </w:r>
+    </w:p>
+    <w:p>
+      <w:pPr>
+        <w:ind w:right="283"/>
+      </w:pPr>
+    </w:p>
+    <w:p>
+      <w:pPr>
+        <w:ind w:right="283"/>
+      </w:pPr>
+      <w:r>
+        <w:t>Que 6</w:t>
+      </w:r>
+    </w:p>
+    <w:p>
+      <w:pPr>
+        <w:ind w:right="283"/>
+      </w:pPr>
+      <w:r>
+        <w:rPr>
+          <w:noProof/>
+        </w:rPr>
+        <w:drawing>
+          <wp:inline distT="0" distB="0" distL="0" distR="0" wp14:anchorId="30CAA082" wp14:editId="3EC5E388">
+            <wp:extent cx="7021195" cy="3949700"/>
+            <wp:effectExtent l="0" t="0" r="8255" b="0"/>
+            <wp:docPr id="15" name="Picture 15"/>
+            <wp:cNvGraphicFramePr>
+              <a:graphicFrameLocks xmlns:a="http://schemas.openxmlformats.org/drawingml/2006/main" noChangeAspect="1"/>
+            </wp:cNvGraphicFramePr>
+            <a:graphic xmlns:a="http://schemas.openxmlformats.org/drawingml/2006/main">
+              <a:graphicData uri="http://schemas.openxmlformats.org/drawingml/2006/picture">
+                <pic:pic xmlns:pic="http://schemas.openxmlformats.org/drawingml/2006/picture">
+                  <pic:nvPicPr>
+                    <pic:cNvPr id="1" name=""/>
+                    <pic:cNvPicPr/>
+                  </pic:nvPicPr>
+                  <pic:blipFill>
+                    <a:blip r:embed="rId11"/>
+                    <a:stretch>
+                      <a:fillRect/>
+                    </a:stretch>
+                  </pic:blipFill>
+                  <pic:spPr>
+                    <a:xfrm>
+                      <a:off x="0" y="0"/>
+                      <a:ext cx="7021195" cy="3949700"/>
+                    </a:xfrm>
+                    <a:prstGeom prst="rect">
+                      <a:avLst/>
+                    </a:prstGeom>
+                  </pic:spPr>
+                </pic:pic>
+              </a:graphicData>
+            </a:graphic>
+          </wp:inline>
+        </w:drawing>
+      </w:r>
+    </w:p>
+    <w:p>
+      <w:pPr>
+        <w:ind w:right="283"/>
+      </w:pPr>
+    </w:p>
+    <w:p>
+      <w:pPr>
+        <w:ind w:right="283"/>
+      </w:pPr>
+      <w:r>
+        <w:lastRenderedPageBreak/>
+        <w:t>Que 7</w:t>
+      </w:r>
+    </w:p>
+    <w:p>
+      <w:pPr>
+        <w:ind w:right="283"/>
+      </w:pPr>
+      <w:r>
+        <w:rPr>
+          <w:noProof/>
+        </w:rPr>
+        <w:drawing>
+          <wp:inline distT="0" distB="0" distL="0" distR="0" wp14:anchorId="6E0EAE2C" wp14:editId="25542454">
+            <wp:extent cx="7021195" cy="3949700"/>
+            <wp:effectExtent l="0" t="0" r="8255" b="0"/>
+            <wp:docPr id="18" name="Picture 18"/>
+            <wp:cNvGraphicFramePr>
+              <a:graphicFrameLocks xmlns:a="http://schemas.openxmlformats.org/drawingml/2006/main" noChangeAspect="1"/>
+            </wp:cNvGraphicFramePr>
+            <a:graphic xmlns:a="http://schemas.openxmlformats.org/drawingml/2006/main">
+              <a:graphicData uri="http://schemas.openxmlformats.org/drawingml/2006/picture">
+                <pic:pic xmlns:pic="http://schemas.openxmlformats.org/drawingml/2006/picture">
+                  <pic:nvPicPr>
+                    <pic:cNvPr id="1" name=""/>
+                    <pic:cNvPicPr/>
+                  </pic:nvPicPr>
+                  <pic:blipFill>
+                    <a:blip r:embed="rId12"/>
+                    <a:stretch>
+                      <a:fillRect/>
+                    </a:stretch>
+                  </pic:blipFill>
+                  <pic:spPr>
+                    <a:xfrm>
+                      <a:off x="0" y="0"/>
+                      <a:ext cx="7021195" cy="3949700"/>
+                    </a:xfrm>
+                    <a:prstGeom prst="rect">
+                      <a:avLst/>
+                    </a:prstGeom>
+                  </pic:spPr>
+                </pic:pic>
+              </a:graphicData>
+            </a:graphic>
+          </wp:inline>
+        </w:drawing>
+      </w:r>
+    </w:p>
+    <w:p>
+      <w:pPr>
+        <w:ind w:right="283"/>
+      </w:pPr>
+    </w:p>
+    <w:p>
+      <w:pPr>
+        <w:ind w:right="283"/>
+      </w:pPr>
+      <w:r>
+        <w:t>Que 8</w:t>
+      </w:r>
+    </w:p>
+    <w:p>
+      <w:pPr>
+        <w:ind w:right="283"/>
+      </w:pPr>
+      <w:r>
+        <w:rPr>
+          <w:noProof/>
+        </w:rPr>
+        <w:drawing>
+          <wp:inline distT="0" distB="0" distL="0" distR="0" wp14:anchorId="5E59E4F6" wp14:editId="7D1774D1">
+            <wp:extent cx="7021195" cy="3949700"/>
+            <wp:effectExtent l="0" t="0" r="8255" b="0"/>
+            <wp:docPr id="17" name="Picture 17"/>
+            <wp:cNvGraphicFramePr>
+              <a:graphicFrameLocks xmlns:a="http://schemas.openxmlformats.org/drawingml/2006/main" noChangeAspect="1"/>
+            </wp:cNvGraphicFramePr>
+            <a:graphic xmlns:a="http://schemas.openxmlformats.org/drawingml/2006/main">
+              <a:graphicData uri="http://schemas.openxmlformats.org/drawingml/2006/picture">
+                <pic:pic xmlns:pic="http://schemas.openxmlformats.org/drawingml/2006/picture">
+                  <pic:nvPicPr>
+                    <pic:cNvPr id="1" name=""/>
+                    <pic:cNvPicPr/>
+                  </pic:nvPicPr>
+                  <pic:blipFill>
+                    <a:blip r:embed="rId13"/>
+                    <a:stretch>
+                      <a:fillRect/>
+                    </a:stretch>
+                  </pic:blipFill>
+                  <pic:spPr>
+                    <a:xfrm>
+                      <a:off x="0" y="0"/>
+                      <a:ext cx="7021195" cy="3949700"/>
+                    </a:xfrm>
+                    <a:prstGeom prst="rect">
+                      <a:avLst/>
+                    </a:prstGeom>
+                  </pic:spPr>
+                </pic:pic>
+              </a:graphicData>
+            </a:graphic>
+          </wp:inline>
+        </w:drawing>
+      </w:r>
+    </w:p>
+    <w:p>
+      <w:pPr>
+        <w:ind w:right="283"/>
+      </w:pPr>
+    </w:p>
+    <w:p>
+      <w:pPr>
+        <w:ind w:right="283"/>
+      </w:pPr>
+    </w:p>
+    <w:p>
+      <w:pPr>
+        <w:ind w:right="283"/>
+      </w:pPr>
+      <w:r>
+        <w:lastRenderedPageBreak/>
+        <w:t>Que 9</w:t>
+      </w:r>
+      <w:r>
+        <w:tab/>
+      </w:r>
+    </w:p>
+    <w:p>
+      <w:pPr>
+        <w:ind w:right="283"/>
+      </w:pPr>
+      <w:r>
+        <w:rPr>
+          <w:noProof/>
+        </w:rPr>
+        <w:drawing>
+          <wp:inline distT="0" distB="0" distL="0" distR="0" wp14:anchorId="3EC08CBC" wp14:editId="6C8E91D8">
+            <wp:extent cx="6840855" cy="3848100"/>
+            <wp:effectExtent l="0" t="0" r="0" b="0"/>
+            <wp:docPr id="7" name="Picture 7"/>
+            <wp:cNvGraphicFramePr>
+              <a:graphicFrameLocks xmlns:a="http://schemas.openxmlformats.org/drawingml/2006/main" noChangeAspect="1"/>
+            </wp:cNvGraphicFramePr>
+            <a:graphic xmlns:a="http://schemas.openxmlformats.org/drawingml/2006/main">
+              <a:graphicData uri="http://schemas.openxmlformats.org/drawingml/2006/picture">
+                <pic:pic xmlns:pic="http://schemas.openxmlformats.org/drawingml/2006/picture">
+                  <pic:nvPicPr>
+                    <pic:cNvPr id="1" name=""/>
+                    <pic:cNvPicPr/>
+                  </pic:nvPicPr>
+                  <pic:blipFill>
+                    <a:blip r:embed="rId14"/>
+                    <a:stretch>
+                      <a:fillRect/>
+                    </a:stretch>
+                  </pic:blipFill>
+                  <pic:spPr>
+                    <a:xfrm>
+                      <a:off x="0" y="0"/>
+                      <a:ext cx="6840855" cy="3848100"/>
+                    </a:xfrm>
+                    <a:prstGeom prst="rect">
+                      <a:avLst/>
+                    </a:prstGeom>
+                  </pic:spPr>
+                </pic:pic>
+              </a:graphicData>
+            </a:graphic>
+          </wp:inline>
+        </w:drawing>
+      </w:r>
+    </w:p>
+    <w:p>
+      <w:pPr>
+        <w:ind w:right="283"/>
+      </w:pPr>
+      <w:r>
+        <w:rPr>
+          <w:noProof/>
+        </w:rPr>
+        <w:drawing>
+          <wp:inline distT="0" distB="0" distL="0" distR="0" wp14:anchorId="4E055FBA" wp14:editId="69A4B24B">
+            <wp:extent cx="6840855" cy="3848100"/>
+            <wp:effectExtent l="0" t="0" r="0" b="0"/>
+            <wp:docPr id="8" name="Picture 8"/>
+            <wp:cNvGraphicFramePr>
+              <a:graphicFrameLocks xmlns:a="http://schemas.openxmlformats.org/drawingml/2006/main" noChangeAspect="1"/>
+            </wp:cNvGraphicFramePr>
+            <a:graphic xmlns:a="http://schemas.openxmlformats.org/drawingml/2006/main">
+              <a:graphicData uri="http://schemas.openxmlformats.org/drawingml/2006/picture">
+                <pic:pic xmlns:pic="http://schemas.openxmlformats.org/drawingml/2006/picture">
+                  <pic:nvPicPr>
+                    <pic:cNvPr id="1" name=""/>
+                    <pic:cNvPicPr/>
+                  </pic:nvPicPr>
+                  <pic:blipFill>
+                    <a:blip r:embed="rId15"/>
+                    <a:stretch>
+                      <a:fillRect/>
+                    </a:stretch>
+                  </pic:blipFill>
+                  <pic:spPr>
+                    <a:xfrm>
+                      <a:off x="0" y="0"/>
+                      <a:ext cx="6840855" cy="3848100"/>
+                    </a:xfrm>
+                    <a:prstGeom prst="rect">
+                      <a:avLst/>
+                    </a:prstGeom>
+                  </pic:spPr>
+                </pic:pic>
+              </a:graphicData>
+            </a:graphic>
+          </wp:inline>
+        </w:drawing>
+      </w:r>
+    </w:p>
+    <w:p>
+      <w:pPr>
+        <w:ind w:right="283"/>
+      </w:pPr>
+    </w:p>
+    <w:p>
+      <w:pPr>
+        <w:ind w:right="283"/>
+      </w:pPr>
+    </w:p>
+    <w:p>
+      <w:pPr>
+        <w:ind w:right="283"/>
+      </w:pPr>
+    </w:p>
+    <w:p>
+      <w:pPr>
+        <w:ind w:right="283"/>
+      </w:pPr>
+    </w:p>
+    <w:p>
+      <w:pPr>
+        <w:ind w:right="283"/>
+      </w:pPr>
+    </w:p>
+    <w:p>
+      <w:pPr>
+        <w:ind w:right="283"/>
+      </w:pPr>
+      <w:r>
+        <w:lastRenderedPageBreak/>
+        <w:t>Que 10</w:t>
+      </w:r>
+    </w:p>
+    <w:p>
+      <w:pPr>
+        <w:ind w:right="283"/>
+      </w:pPr>
+      <w:r>
+        <w:rPr>
+          <w:noProof/>
+        </w:rPr>
+        <w:drawing>
+          <wp:inline distT="0" distB="0" distL="0" distR="0" wp14:anchorId="19E159A9" wp14:editId="051B5A4E">
+            <wp:extent cx="6840855" cy="3848100"/>
+            <wp:effectExtent l="0" t="0" r="0" b="0"/>
+            <wp:docPr id="6" name="Picture 6"/>
+            <wp:cNvGraphicFramePr>
+              <a:graphicFrameLocks xmlns:a="http://schemas.openxmlformats.org/drawingml/2006/main" noChangeAspect="1"/>
+            </wp:cNvGraphicFramePr>
+            <a:graphic xmlns:a="http://schemas.openxmlformats.org/drawingml/2006/main">
+              <a:graphicData uri="http://schemas.openxmlformats.org/drawingml/2006/picture">
+                <pic:pic xmlns:pic="http://schemas.openxmlformats.org/drawingml/2006/picture">
+                  <pic:nvPicPr>
+                    <pic:cNvPr id="1" name=""/>
+                    <pic:cNvPicPr/>
+                  </pic:nvPicPr>
+                  <pic:blipFill>
+                    <a:blip r:embed="rId16"/>
+                    <a:stretch>
+                      <a:fillRect/>
+                    </a:stretch>
+                  </pic:blipFill>
+                  <pic:spPr>
+                    <a:xfrm>
+                      <a:off x="0" y="0"/>
+                      <a:ext cx="6840855" cy="3848100"/>
+                    </a:xfrm>
+                    <a:prstGeom prst="rect">
+                      <a:avLst/>
+                    </a:prstGeom>
+                  </pic:spPr>
+                </pic:pic>
+              </a:graphicData>
+            </a:graphic>
+          </wp:inline>
+        </w:drawing>
+      </w:r>
+    </w:p>
+    <w:p>
+      <w:pPr>
+        <w:ind w:right="283"/>
+      </w:pPr>
+    </w:p>
+    <w:p>
+      <w:pPr>
+        <w:ind w:right="283"/>
+      </w:pPr>
+      <w:r>
+        <w:t>Que 13.</w:t>
+      </w:r>
+    </w:p>
+    <w:p>
+      <w:pPr>
+        <w:ind w:right="283"/>
+      </w:pPr>
+      <w:r>
+        <w:rPr>
+          <w:noProof/>
+        </w:rPr>
+        <w:drawing>
+          <wp:inline distT="0" distB="0" distL="0" distR="0" wp14:anchorId="7465096D" wp14:editId="4AA78FC7">
+            <wp:extent cx="7021195" cy="3949700"/>
+            <wp:effectExtent l="0" t="0" r="8255" b="0"/>
+            <wp:docPr id="3" name="Picture 3"/>
+            <wp:cNvGraphicFramePr>
+              <a:graphicFrameLocks xmlns:a="http://schemas.openxmlformats.org/drawingml/2006/main" noChangeAspect="1"/>
+            </wp:cNvGraphicFramePr>
+            <a:graphic xmlns:a="http://schemas.openxmlformats.org/drawingml/2006/main">
+              <a:graphicData uri="http://schemas.openxmlformats.org/drawingml/2006/picture">
+                <pic:pic xmlns:pic="http://schemas.openxmlformats.org/drawingml/2006/picture">
+                  <pic:nvPicPr>
+                    <pic:cNvPr id="1" name=""/>
+                    <pic:cNvPicPr/>
+                  </pic:nvPicPr>
+                  <pic:blipFill>
+                    <a:blip r:embed="rId17"/>
+                    <a:stretch>
+                      <a:fillRect/>
+                    </a:stretch>
+                  </pic:blipFill>
+                  <pic:spPr>
+                    <a:xfrm>
+                      <a:off x="0" y="0"/>
+                      <a:ext cx="7021195" cy="3949700"/>
+                    </a:xfrm>
+                    <a:prstGeom prst="rect">
+                      <a:avLst/>
+                    </a:prstGeom>
+                  </pic:spPr>
+                </pic:pic>
+              </a:graphicData>
+            </a:graphic>
+          </wp:inline>
+        </w:drawing>
+      </w:r>
+    </w:p>
+    <w:p>
+      <w:pPr>
+        <w:ind w:right="283"/>
+      </w:pPr>
+      <w:r>
+        <w:t>Que 14(</w:t>
+      </w:r>
+      <w:proofErr w:type="spellStart"/>
+      <w:r>
+        <w:t>i</w:t>
+      </w:r>
+      <w:proofErr w:type="spellEnd"/>
+      <w:r>
+        <w:t>)</w:t>
+      </w:r>
+    </w:p>
+    <w:p>
+      <w:pPr>
+        <w:ind w:right="283"/>
+      </w:pPr>
+      <w:r>
+        <w:rPr>
+          <w:noProof/>
+        </w:rPr>
+        <w:lastRenderedPageBreak/>
+        <w:drawing>
+          <wp:inline distT="0" distB="0" distL="0" distR="0" wp14:anchorId="4E8E18C6" wp14:editId="7B026784">
+            <wp:extent cx="7021195" cy="3949700"/>
+            <wp:effectExtent l="0" t="0" r="8255" b="0"/>
+            <wp:docPr id="9" name="Picture 9"/>
+            <wp:cNvGraphicFramePr>
+              <a:graphicFrameLocks xmlns:a="http://schemas.openxmlformats.org/drawingml/2006/main" noChangeAspect="1"/>
+            </wp:cNvGraphicFramePr>
+            <a:graphic xmlns:a="http://schemas.openxmlformats.org/drawingml/2006/main">
+              <a:graphicData uri="http://schemas.openxmlformats.org/drawingml/2006/picture">
+                <pic:pic xmlns:pic="http://schemas.openxmlformats.org/drawingml/2006/picture">
+                  <pic:nvPicPr>
+                    <pic:cNvPr id="1" name=""/>
+                    <pic:cNvPicPr/>
+                  </pic:nvPicPr>
+                  <pic:blipFill>
+                    <a:blip r:embed="rId18"/>
+                    <a:stretch>
+                      <a:fillRect/>
+                    </a:stretch>
+                  </pic:blipFill>
+                  <pic:spPr>
+                    <a:xfrm>
+                      <a:off x="0" y="0"/>
+                      <a:ext cx="7021195" cy="3949700"/>
+                    </a:xfrm>
+                    <a:prstGeom prst="rect">
+                      <a:avLst/>
+                    </a:prstGeom>
+                  </pic:spPr>
+                </pic:pic>
+              </a:graphicData>
+            </a:graphic>
+          </wp:inline>
+        </w:drawing>
+      </w:r>
+    </w:p>
+    <w:p>
+      <w:pPr>
+        <w:ind w:right="283"/>
+      </w:pPr>
+    </w:p>
+    <w:p>
+      <w:pPr>
+        <w:ind w:right="283"/>
+      </w:pPr>
+    </w:p>
+    <w:p>
+      <w:pPr>
+        <w:ind w:right="283"/>
+      </w:pPr>
+    </w:p>
+    <w:p>
+      <w:pPr>
+        <w:ind w:right="283"/>
+      </w:pPr>
+      <w:r>
+        <w:t>(</w:t>
+      </w:r>
+      <w:proofErr w:type="spellStart"/>
+      <w:r>
+        <w:t>i</w:t>
+      </w:r>
+      <w:proofErr w:type="spellEnd"/>
+      <w:r>
+        <w:t>)b</w:t>
+      </w:r>
+    </w:p>
+    <w:p>
+      <w:pPr>
+        <w:ind w:right="283"/>
+      </w:pPr>
+      <w:r>
+        <w:rPr>
+          <w:noProof/>
+        </w:rPr>
+        <w:drawing>
+          <wp:inline distT="0" distB="0" distL="0" distR="0" wp14:anchorId="6E7EBFF0" wp14:editId="3D63F406">
+            <wp:extent cx="7021195" cy="3949700"/>
+            <wp:effectExtent l="0" t="0" r="8255" b="0"/>
+            <wp:docPr id="10" name="Picture 10"/>
+            <wp:cNvGraphicFramePr>
+              <a:graphicFrameLocks xmlns:a="http://schemas.openxmlformats.org/drawingml/2006/main" noChangeAspect="1"/>
+            </wp:cNvGraphicFramePr>
+            <a:graphic xmlns:a="http://schemas.openxmlformats.org/drawingml/2006/main">
+              <a:graphicData uri="http://schemas.openxmlformats.org/drawingml/2006/picture">
+                <pic:pic xmlns:pic="http://schemas.openxmlformats.org/drawingml/2006/picture">
+                  <pic:nvPicPr>
+                    <pic:cNvPr id="1" name=""/>
+                    <pic:cNvPicPr/>
+                  </pic:nvPicPr>
+                  <pic:blipFill>
+                    <a:blip r:embed="rId19"/>
+                    <a:stretch>
+                      <a:fillRect/>
+                    </a:stretch>
+                  </pic:blipFill>
+                  <pic:spPr>
+                    <a:xfrm>
+                      <a:off x="0" y="0"/>
+                      <a:ext cx="7021195" cy="3949700"/>
+                    </a:xfrm>
+                    <a:prstGeom prst="rect">
+                      <a:avLst/>
+                    </a:prstGeom>
+                  </pic:spPr>
+                </pic:pic>
+              </a:graphicData>
+            </a:graphic>
+          </wp:inline>
+        </w:drawing>
+      </w:r>
+    </w:p>
+    <w:p>
+      <w:pPr>
+        <w:ind w:right="283"/>
+      </w:pPr>
+    </w:p>
+    <w:p>
+      <w:pPr>
+        <w:ind w:right="283"/>
+      </w:pPr>
+      <w:r>
+        <w:lastRenderedPageBreak/>
+        <w:t>Que 14(ii)</w:t>
+      </w:r>
+    </w:p>
+    <w:p>
+      <w:pPr>
+        <w:ind w:right="283"/>
+      </w:pPr>
+      <w:r>
+        <w:rPr>
+          <w:noProof/>
+        </w:rPr>
+        <w:drawing>
+          <wp:inline distT="0" distB="0" distL="0" distR="0" wp14:anchorId="37AC06E1" wp14:editId="7E1F2F8D">
+            <wp:extent cx="7021195" cy="3949700"/>
+            <wp:effectExtent l="0" t="0" r="8255" b="0"/>
+            <wp:docPr id="11" name="Picture 11"/>
+            <wp:cNvGraphicFramePr>
+              <a:graphicFrameLocks xmlns:a="http://schemas.openxmlformats.org/drawingml/2006/main" noChangeAspect="1"/>
+            </wp:cNvGraphicFramePr>
+            <a:graphic xmlns:a="http://schemas.openxmlformats.org/drawingml/2006/main">
+              <a:graphicData uri="http://schemas.openxmlformats.org/drawingml/2006/picture">
+                <pic:pic xmlns:pic="http://schemas.openxmlformats.org/drawingml/2006/picture">
+                  <pic:nvPicPr>
+                    <pic:cNvPr id="1" name=""/>
+                    <pic:cNvPicPr/>
+                  </pic:nvPicPr>
+                  <pic:blipFill>
+                    <a:blip r:embed="rId20"/>
+                    <a:stretch>
+                      <a:fillRect/>
+                    </a:stretch>
+                  </pic:blipFill>
+                  <pic:spPr>
+                    <a:xfrm>
+                      <a:off x="0" y="0"/>
+                      <a:ext cx="7021195" cy="3949700"/>
+                    </a:xfrm>
+                    <a:prstGeom prst="rect">
+                      <a:avLst/>
+                    </a:prstGeom>
+                  </pic:spPr>
+                </pic:pic>
+              </a:graphicData>
+            </a:graphic>
+          </wp:inline>
+        </w:drawing>
+      </w:r>
+    </w:p>
+    <w:p>
+      <w:pPr>
+        <w:ind w:right="283"/>
+      </w:pPr>
+    </w:p>
+    <w:p>
+      <w:pPr>
+        <w:ind w:right="283"/>
+      </w:pPr>
+    </w:p>
+    <w:p>
+      <w:pPr>
+        <w:ind w:right="283"/>
+      </w:pPr>
+      <w:r>
+        <w:t>Que 14(iii)</w:t>
+      </w:r>
+    </w:p>
+    <w:p>
+      <w:pPr>
+        <w:ind w:right="283"/>
+      </w:pPr>
+      <w:r>
+        <w:rPr>
+          <w:noProof/>
+        </w:rPr>
+        <w:drawing>
+          <wp:inline distT="0" distB="0" distL="0" distR="0" wp14:anchorId="2D06AA7E" wp14:editId="211B75C6">
+            <wp:extent cx="7021195" cy="3949700"/>
+            <wp:effectExtent l="0" t="0" r="8255" b="0"/>
+            <wp:docPr id="12" name="Picture 12"/>
+            <wp:cNvGraphicFramePr>
+              <a:graphicFrameLocks xmlns:a="http://schemas.openxmlformats.org/drawingml/2006/main" noChangeAspect="1"/>
+            </wp:cNvGraphicFramePr>
+            <a:graphic xmlns:a="http://schemas.openxmlformats.org/drawingml/2006/main">
+              <a:graphicData uri="http://schemas.openxmlformats.org/drawingml/2006/picture">
+                <pic:pic xmlns:pic="http://schemas.openxmlformats.org/drawingml/2006/picture">
+                  <pic:nvPicPr>
+                    <pic:cNvPr id="1" name=""/>
+                    <pic:cNvPicPr/>
+                  </pic:nvPicPr>
+                  <pic:blipFill>
+                    <a:blip r:embed="rId21"/>
+                    <a:stretch>
+                      <a:fillRect/>
+                    </a:stretch>
+                  </pic:blipFill>
+                  <pic:spPr>
+                    <a:xfrm>
+                      <a:off x="0" y="0"/>
+                      <a:ext cx="7021195" cy="3949700"/>
+                    </a:xfrm>
+                    <a:prstGeom prst="rect">
+                      <a:avLst/>
+                    </a:prstGeom>
+                  </pic:spPr>
+                </pic:pic>
+              </a:graphicData>
+            </a:graphic>
+          </wp:inline>
+        </w:drawing>
+      </w:r>
+    </w:p>
+    <w:p>
+      <w:pPr>
+        <w:ind w:right="283"/>
+      </w:pPr>
+    </w:p>
+    <w:p>
+      <w:pPr>
+        <w:ind w:right="283"/>
+      </w:pPr>
+      <w:r>
+        <w:lastRenderedPageBreak/>
+        <w:t>Que 14 (iv)</w:t>
+      </w:r>
+    </w:p>
+    <w:p>
+      <w:pPr>
+        <w:ind w:right="283"/>
+      </w:pPr>
+      <w:r>
+        <w:rPr>
+          <w:noProof/>
+        </w:rPr>
+        <w:drawing>
+          <wp:inline distT="0" distB="0" distL="0" distR="0" wp14:anchorId="622E9701" wp14:editId="7A7247F2">
+            <wp:extent cx="7021195" cy="3949700"/>
+            <wp:effectExtent l="0" t="0" r="8255" b="0"/>
+            <wp:docPr id="13" name="Picture 13"/>
+            <wp:cNvGraphicFramePr>
+              <a:graphicFrameLocks xmlns:a="http://schemas.openxmlformats.org/drawingml/2006/main" noChangeAspect="1"/>
+            </wp:cNvGraphicFramePr>
+            <a:graphic xmlns:a="http://schemas.openxmlformats.org/drawingml/2006/main">
+              <a:graphicData uri="http://schemas.openxmlformats.org/drawingml/2006/picture">
+                <pic:pic xmlns:pic="http://schemas.openxmlformats.org/drawingml/2006/picture">
+                  <pic:nvPicPr>
+                    <pic:cNvPr id="1" name=""/>
+                    <pic:cNvPicPr/>
+                  </pic:nvPicPr>
+                  <pic:blipFill>
+                    <a:blip r:embed="rId22"/>
+                    <a:stretch>
+                      <a:fillRect/>
+                    </a:stretch>
+                  </pic:blipFill>
+                  <pic:spPr>
+                    <a:xfrm>
+                      <a:off x="0" y="0"/>
+                      <a:ext cx="7021195" cy="3949700"/>
+                    </a:xfrm>
+                    <a:prstGeom prst="rect">
+                      <a:avLst/>
+                    </a:prstGeom>
+                  </pic:spPr>
+                </pic:pic>
+              </a:graphicData>
+            </a:graphic>
+          </wp:inline>
+        </w:drawing>
+      </w:r>
+    </w:p>
+    <w:p>
+      <w:pPr>
+        <w:ind w:right="283"/>
+      </w:pPr>
+    </w:p>
+    <w:p>
+      <w:pPr>
+        <w:ind w:right="283"/>
+      </w:pPr>
+    </w:p>
+    <w:p>
+      <w:pPr>
+        <w:ind w:right="283"/>
+      </w:pPr>
     </w:p>
     <w:sectPr>
       <w:pgSz w:w="11906" w:h="16838"/>
-      <w:pgMar w:top="993" w:right="1440" w:bottom="1440" w:left="1276" w:header="708" w:footer="708" w:gutter="0"/>
+      <w:pgMar w:top="993" w:right="282" w:bottom="568" w:left="567" w:header="708" w:footer="708" w:gutter="0"/>
       <w:cols w:space="708"/>
       <w:docGrid w:linePitch="360"/>
     </w:sectPr>

</xml_diff>